<commit_message>
actualizamos el archivo pdf
</commit_message>
<xml_diff>
--- a/02 Trabajo Colaborativo/TP2_Matias_Tempio_comision22.docx
+++ b/02 Trabajo Colaborativo/TP2_Matias_Tempio_comision22.docx
@@ -592,15 +592,27 @@
         <w:t>RESPUESTA</w:t>
       </w:r>
       <w:r>
+        <w:rPr>
+          <w:highlight w:val="yellow"/>
+        </w:rPr>
         <w:t>:</w:t>
       </w:r>
       <w:r>
+        <w:rPr>
+          <w:highlight w:val="yellow"/>
+        </w:rPr>
         <w:t xml:space="preserve"> </w:t>
       </w:r>
       <w:r>
+        <w:rPr>
+          <w:highlight w:val="yellow"/>
+        </w:rPr>
         <w:t>GIT COMMI</w:t>
       </w:r>
       <w:r>
+        <w:rPr>
+          <w:highlight w:val="yellow"/>
+        </w:rPr>
         <w:t>T -M “NOMBRE DEL COMMIT”</w:t>
       </w:r>
     </w:p>
@@ -646,6 +658,15 @@
       <w:r>
         <w:t>:</w:t>
       </w:r>
+      <w:r>
+        <w:t xml:space="preserve"> </w:t>
+      </w:r>
+      <w:r>
+        <w:rPr>
+          <w:highlight w:val="yellow"/>
+        </w:rPr>
+        <w:t>GIT PUSH ORIGIN MAIN</w:t>
+      </w:r>
     </w:p>
     <w:p>
       <w:pPr>
@@ -690,6 +711,21 @@
       <w:r>
         <w:t>:</w:t>
       </w:r>
+      <w:r>
+        <w:t xml:space="preserve"> </w:t>
+      </w:r>
+      <w:r>
+        <w:rPr>
+          <w:highlight w:val="yellow"/>
+        </w:rPr>
+        <w:t xml:space="preserve">un proyecto, subido en la nube. Para poder continuar con su desarrollo desde otro lugar que no sea el “LOCAL” </w:t>
+      </w:r>
+      <w:r>
+        <w:rPr>
+          <w:highlight w:val="yellow"/>
+        </w:rPr>
+        <w:t>o bien, trabajar con tus colegas desde el lugar que estén.</w:t>
+      </w:r>
     </w:p>
     <w:p>
       <w:pPr>
@@ -720,11 +756,31 @@
           <w:bCs/>
           <w:highlight w:val="green"/>
         </w:rPr>
-        <w:lastRenderedPageBreak/>
         <w:t>RESPUESTA</w:t>
       </w:r>
       <w:r>
         <w:t>:</w:t>
+      </w:r>
+      <w:r>
+        <w:t xml:space="preserve"> </w:t>
+      </w:r>
+      <w:r>
+        <w:rPr>
+          <w:highlight w:val="yellow"/>
+        </w:rPr>
+        <w:t>GIT CLONE</w:t>
+      </w:r>
+      <w:r>
+        <w:rPr>
+          <w:highlight w:val="yellow"/>
+        </w:rPr>
+        <w:t xml:space="preserve"> “</w:t>
+      </w:r>
+      <w:r>
+        <w:rPr>
+          <w:highlight w:val="yellow"/>
+        </w:rPr>
+        <w:t>WEB URL DEL REPOSITORIO REMOTO QUE QUIERES CLONAR”</w:t>
       </w:r>
     </w:p>
     <w:p>
@@ -761,6 +817,21 @@
       <w:r>
         <w:t>:</w:t>
       </w:r>
+      <w:r>
+        <w:t xml:space="preserve"> </w:t>
+      </w:r>
+      <w:r>
+        <w:rPr>
+          <w:highlight w:val="yellow"/>
+        </w:rPr>
+        <w:t>GIT PUSH</w:t>
+      </w:r>
+      <w:r>
+        <w:rPr>
+          <w:highlight w:val="yellow"/>
+        </w:rPr>
+        <w:t xml:space="preserve"> ORIGIN MAIN</w:t>
+      </w:r>
     </w:p>
     <w:p>
       <w:pPr>
@@ -796,6 +867,9 @@
       <w:r>
         <w:t>:</w:t>
       </w:r>
+      <w:r>
+        <w:t xml:space="preserve"> </w:t>
+      </w:r>
     </w:p>
     <w:p>
       <w:pPr>
@@ -839,6 +913,27 @@
       <w:r>
         <w:t>:</w:t>
       </w:r>
+      <w:r>
+        <w:t xml:space="preserve"> </w:t>
+      </w:r>
+      <w:r>
+        <w:rPr>
+          <w:highlight w:val="yellow"/>
+        </w:rPr>
+        <w:t xml:space="preserve">UN FORK ES </w:t>
+      </w:r>
+      <w:r>
+        <w:rPr>
+          <w:highlight w:val="yellow"/>
+        </w:rPr>
+        <w:t>LA COPIA DE UN REPOSITORIO REMOTO EN TU PROPIA CUENTA. OSEA, TE CREA UN REPOSITORIO “REMOTO”</w:t>
+      </w:r>
+      <w:r>
+        <w:rPr>
+          <w:highlight w:val="yellow"/>
+        </w:rPr>
+        <w:t xml:space="preserve"> EXACTAMENTE IGUAL AL QUE LE HICISTE FORK. TODO ESTO ES DENTRO DE GITHUB.</w:t>
+      </w:r>
     </w:p>
     <w:p>
       <w:pPr>
@@ -871,6 +966,7 @@
           <w:numId w:val="2"/>
         </w:numPr>
       </w:pPr>
+      <w:bookmarkStart w:id="0" w:name="_Hlk199361289"/>
       <w:r>
         <w:rPr>
           <w:b/>
@@ -880,6 +976,902 @@
         <w:t>RESPUESTA</w:t>
       </w:r>
       <w:r>
+        <w:t>:</w:t>
+      </w:r>
+      <w:r>
+        <w:t xml:space="preserve"> </w:t>
+      </w:r>
+      <w:bookmarkEnd w:id="0"/>
+      <w:proofErr w:type="gramStart"/>
+      <w:r>
+        <w:rPr>
+          <w:highlight w:val="yellow"/>
+        </w:rPr>
+        <w:t>CLICK</w:t>
+      </w:r>
+      <w:proofErr w:type="gramEnd"/>
+      <w:r>
+        <w:rPr>
+          <w:highlight w:val="yellow"/>
+        </w:rPr>
+        <w:t xml:space="preserve"> EN </w:t>
+      </w:r>
+      <w:r>
+        <w:rPr>
+          <w:highlight w:val="yellow"/>
+        </w:rPr>
+        <w:t>ICONO FORK, SE PONE EL NOMBRE DESADO,</w:t>
+      </w:r>
+      <w:r>
+        <w:rPr>
+          <w:highlight w:val="yellow"/>
+        </w:rPr>
+        <w:t xml:space="preserve"> DE PRECISAR SE AGREGA UNA DESCRIPCION Y </w:t>
+      </w:r>
+      <w:proofErr w:type="gramStart"/>
+      <w:r>
+        <w:rPr>
+          <w:highlight w:val="yellow"/>
+        </w:rPr>
+        <w:t>CLICK</w:t>
+      </w:r>
+      <w:proofErr w:type="gramEnd"/>
+      <w:r>
+        <w:rPr>
+          <w:highlight w:val="yellow"/>
+        </w:rPr>
+        <w:t xml:space="preserve"> EN</w:t>
+      </w:r>
+      <w:r>
+        <w:t xml:space="preserve"> </w:t>
+      </w:r>
+      <w:r>
+        <w:rPr>
+          <w:highlight w:val="cyan"/>
+        </w:rPr>
+        <w:t>CREATE FORK</w:t>
+      </w:r>
+      <w:r>
+        <w:rPr>
+          <w:highlight w:val="yellow"/>
+        </w:rPr>
+        <w:t xml:space="preserve">. </w:t>
+      </w:r>
+      <w:proofErr w:type="gramStart"/>
+      <w:r>
+        <w:rPr>
+          <w:highlight w:val="yellow"/>
+        </w:rPr>
+        <w:t>LISTO!</w:t>
+      </w:r>
+      <w:proofErr w:type="gramEnd"/>
+      <w:r>
+        <w:rPr>
+          <w:highlight w:val="yellow"/>
+        </w:rPr>
+        <w:t xml:space="preserve"> TENES TU PROPIA COPIA REMOTA</w:t>
+      </w:r>
+      <w:r>
+        <w:t>.</w:t>
+      </w:r>
+    </w:p>
+    <w:p>
+      <w:pPr>
+        <w:pStyle w:val="Prrafodelista"/>
+        <w:ind w:left="405"/>
+        <w:rPr>
+          <w:u w:val="single"/>
+        </w:rPr>
+      </w:pPr>
+    </w:p>
+    <w:p>
+      <w:pPr>
+        <w:pStyle w:val="Prrafodelista"/>
+        <w:ind w:left="405"/>
+        <w:rPr>
+          <w:u w:val="single"/>
+        </w:rPr>
+      </w:pPr>
+    </w:p>
+    <w:p>
+      <w:pPr>
+        <w:pStyle w:val="Prrafodelista"/>
+        <w:ind w:left="405"/>
+        <w:rPr>
+          <w:u w:val="single"/>
+        </w:rPr>
+      </w:pPr>
+      <w:r>
+        <w:rPr>
+          <w:u w:val="single"/>
+        </w:rPr>
+        <w:t>• ¿Cómo enviar una solicitud de extracción (</w:t>
+      </w:r>
+      <w:proofErr w:type="spellStart"/>
+      <w:r>
+        <w:rPr>
+          <w:u w:val="single"/>
+        </w:rPr>
+        <w:t>pull</w:t>
+      </w:r>
+      <w:proofErr w:type="spellEnd"/>
+      <w:r>
+        <w:rPr>
+          <w:u w:val="single"/>
+        </w:rPr>
+        <w:t xml:space="preserve"> </w:t>
+      </w:r>
+      <w:proofErr w:type="spellStart"/>
+      <w:r>
+        <w:rPr>
+          <w:u w:val="single"/>
+        </w:rPr>
+        <w:t>request</w:t>
+      </w:r>
+      <w:proofErr w:type="spellEnd"/>
+      <w:r>
+        <w:rPr>
+          <w:u w:val="single"/>
+        </w:rPr>
+        <w:t>) a un repositorio?</w:t>
+      </w:r>
+    </w:p>
+    <w:p>
+      <w:pPr>
+        <w:pStyle w:val="Prrafodelista"/>
+        <w:numPr>
+          <w:ilvl w:val="0"/>
+          <w:numId w:val="2"/>
+        </w:numPr>
+        <w:rPr>
+          <w:u w:val="single"/>
+        </w:rPr>
+      </w:pPr>
+      <w:r>
+        <w:rPr>
+          <w:b/>
+          <w:bCs/>
+          <w:highlight w:val="green"/>
+        </w:rPr>
+        <w:t>RESPUESTA</w:t>
+      </w:r>
+      <w:r>
+        <w:rPr>
+          <w:b/>
+          <w:bCs/>
+        </w:rPr>
+        <w:t>:</w:t>
+      </w:r>
+    </w:p>
+    <w:p>
+      <w:pPr>
+        <w:pStyle w:val="Prrafodelista"/>
+        <w:ind w:left="1125"/>
+        <w:rPr>
+          <w:u w:val="single"/>
+        </w:rPr>
+      </w:pPr>
+    </w:p>
+    <w:p>
+      <w:pPr>
+        <w:pStyle w:val="Prrafodelista"/>
+        <w:ind w:left="405"/>
+        <w:rPr>
+          <w:u w:val="single"/>
+        </w:rPr>
+      </w:pPr>
+      <w:r>
+        <w:rPr>
+          <w:u w:val="single"/>
+        </w:rPr>
+        <w:t xml:space="preserve"> • ¿Cómo aceptar una solicitud de extracción?</w:t>
+      </w:r>
+    </w:p>
+    <w:p>
+      <w:pPr>
+        <w:pStyle w:val="Prrafodelista"/>
+        <w:numPr>
+          <w:ilvl w:val="0"/>
+          <w:numId w:val="2"/>
+        </w:numPr>
+        <w:rPr>
+          <w:u w:val="single"/>
+        </w:rPr>
+      </w:pPr>
+      <w:r>
+        <w:rPr>
+          <w:b/>
+          <w:bCs/>
+          <w:highlight w:val="green"/>
+        </w:rPr>
+        <w:t>RESPUESTA</w:t>
+      </w:r>
+      <w:r>
+        <w:rPr>
+          <w:b/>
+          <w:bCs/>
+        </w:rPr>
+        <w:t>:</w:t>
+      </w:r>
+    </w:p>
+    <w:p>
+      <w:pPr>
+        <w:pStyle w:val="Prrafodelista"/>
+        <w:ind w:left="405"/>
+        <w:rPr>
+          <w:u w:val="single"/>
+        </w:rPr>
+      </w:pPr>
+    </w:p>
+    <w:p>
+      <w:pPr>
+        <w:pStyle w:val="Prrafodelista"/>
+        <w:ind w:left="405"/>
+        <w:rPr>
+          <w:u w:val="single"/>
+        </w:rPr>
+      </w:pPr>
+      <w:r>
+        <w:rPr>
+          <w:u w:val="single"/>
+        </w:rPr>
+        <w:t xml:space="preserve">• ¿Qué es </w:t>
+      </w:r>
+      <w:proofErr w:type="gramStart"/>
+      <w:r>
+        <w:rPr>
+          <w:u w:val="single"/>
+        </w:rPr>
+        <w:t>un etiqueta</w:t>
+      </w:r>
+      <w:proofErr w:type="gramEnd"/>
+      <w:r>
+        <w:rPr>
+          <w:u w:val="single"/>
+        </w:rPr>
+        <w:t xml:space="preserve"> en Git?</w:t>
+      </w:r>
+    </w:p>
+    <w:p>
+      <w:pPr>
+        <w:pStyle w:val="Prrafodelista"/>
+        <w:numPr>
+          <w:ilvl w:val="0"/>
+          <w:numId w:val="2"/>
+        </w:numPr>
+        <w:rPr>
+          <w:u w:val="single"/>
+        </w:rPr>
+      </w:pPr>
+      <w:r>
+        <w:rPr>
+          <w:b/>
+          <w:bCs/>
+          <w:highlight w:val="green"/>
+        </w:rPr>
+        <w:t>RESPUESTA</w:t>
+      </w:r>
+      <w:r>
+        <w:rPr>
+          <w:b/>
+          <w:bCs/>
+        </w:rPr>
+        <w:t>:</w:t>
+      </w:r>
+    </w:p>
+    <w:p>
+      <w:pPr>
+        <w:pStyle w:val="Prrafodelista"/>
+        <w:ind w:left="405"/>
+        <w:rPr>
+          <w:u w:val="single"/>
+        </w:rPr>
+      </w:pPr>
+    </w:p>
+    <w:p>
+      <w:pPr>
+        <w:pStyle w:val="Prrafodelista"/>
+        <w:ind w:left="405"/>
+        <w:rPr>
+          <w:u w:val="single"/>
+        </w:rPr>
+      </w:pPr>
+      <w:r>
+        <w:rPr>
+          <w:u w:val="single"/>
+        </w:rPr>
+        <w:t xml:space="preserve"> • ¿Cómo crear una etiqueta en Git?</w:t>
+      </w:r>
+    </w:p>
+    <w:p>
+      <w:pPr>
+        <w:pStyle w:val="Prrafodelista"/>
+        <w:numPr>
+          <w:ilvl w:val="0"/>
+          <w:numId w:val="2"/>
+        </w:numPr>
+        <w:rPr>
+          <w:u w:val="single"/>
+        </w:rPr>
+      </w:pPr>
+      <w:r>
+        <w:rPr>
+          <w:b/>
+          <w:bCs/>
+          <w:highlight w:val="green"/>
+        </w:rPr>
+        <w:t>RESPUESTA</w:t>
+      </w:r>
+      <w:r>
+        <w:rPr>
+          <w:b/>
+          <w:bCs/>
+        </w:rPr>
+        <w:t>:</w:t>
+      </w:r>
+    </w:p>
+    <w:p>
+      <w:pPr>
+        <w:pStyle w:val="Prrafodelista"/>
+        <w:ind w:left="405"/>
+        <w:rPr>
+          <w:u w:val="single"/>
+        </w:rPr>
+      </w:pPr>
+    </w:p>
+    <w:p>
+      <w:pPr>
+        <w:pStyle w:val="Prrafodelista"/>
+        <w:ind w:left="405"/>
+        <w:rPr>
+          <w:u w:val="single"/>
+        </w:rPr>
+      </w:pPr>
+      <w:r>
+        <w:rPr>
+          <w:u w:val="single"/>
+        </w:rPr>
+        <w:t xml:space="preserve"> • ¿Cómo enviar una etiqueta a GitHub?</w:t>
+      </w:r>
+    </w:p>
+    <w:p>
+      <w:pPr>
+        <w:pStyle w:val="Prrafodelista"/>
+        <w:numPr>
+          <w:ilvl w:val="0"/>
+          <w:numId w:val="2"/>
+        </w:numPr>
+        <w:rPr>
+          <w:u w:val="single"/>
+        </w:rPr>
+      </w:pPr>
+      <w:r>
+        <w:rPr>
+          <w:b/>
+          <w:bCs/>
+          <w:highlight w:val="green"/>
+        </w:rPr>
+        <w:t>RESPUESTA</w:t>
+      </w:r>
+      <w:r>
+        <w:rPr>
+          <w:b/>
+          <w:bCs/>
+        </w:rPr>
+        <w:t>:</w:t>
+      </w:r>
+    </w:p>
+    <w:p>
+      <w:pPr>
+        <w:pStyle w:val="Prrafodelista"/>
+        <w:ind w:left="405"/>
+        <w:rPr>
+          <w:u w:val="single"/>
+        </w:rPr>
+      </w:pPr>
+    </w:p>
+    <w:p>
+      <w:pPr>
+        <w:pStyle w:val="Prrafodelista"/>
+        <w:ind w:left="405"/>
+      </w:pPr>
+      <w:r>
+        <w:rPr>
+          <w:u w:val="single"/>
+        </w:rPr>
+        <w:lastRenderedPageBreak/>
+        <w:t xml:space="preserve"> • ¿Qué es un historial de Git? </w:t>
+      </w:r>
+    </w:p>
+    <w:p>
+      <w:pPr>
+        <w:pStyle w:val="Prrafodelista"/>
+        <w:numPr>
+          <w:ilvl w:val="0"/>
+          <w:numId w:val="2"/>
+        </w:numPr>
+        <w:rPr>
+          <w:u w:val="single"/>
+        </w:rPr>
+      </w:pPr>
+      <w:r>
+        <w:rPr>
+          <w:b/>
+          <w:bCs/>
+          <w:highlight w:val="green"/>
+        </w:rPr>
+        <w:t>RESPUESTA</w:t>
+      </w:r>
+      <w:r>
+        <w:rPr>
+          <w:b/>
+          <w:bCs/>
+        </w:rPr>
+        <w:t>:</w:t>
+      </w:r>
+    </w:p>
+    <w:p>
+      <w:pPr>
+        <w:pStyle w:val="Prrafodelista"/>
+        <w:ind w:left="405"/>
+        <w:rPr>
+          <w:u w:val="single"/>
+        </w:rPr>
+      </w:pPr>
+    </w:p>
+    <w:p>
+      <w:pPr>
+        <w:pStyle w:val="Prrafodelista"/>
+        <w:ind w:left="405"/>
+        <w:rPr>
+          <w:u w:val="single"/>
+        </w:rPr>
+      </w:pPr>
+      <w:r>
+        <w:rPr>
+          <w:u w:val="single"/>
+        </w:rPr>
+        <w:t>• ¿Cómo ver el historial de Git?</w:t>
+      </w:r>
+    </w:p>
+    <w:p>
+      <w:pPr>
+        <w:pStyle w:val="Prrafodelista"/>
+        <w:numPr>
+          <w:ilvl w:val="0"/>
+          <w:numId w:val="2"/>
+        </w:numPr>
+        <w:rPr>
+          <w:u w:val="single"/>
+        </w:rPr>
+      </w:pPr>
+      <w:r>
+        <w:rPr>
+          <w:b/>
+          <w:bCs/>
+          <w:highlight w:val="green"/>
+        </w:rPr>
+        <w:t>RESPUESTA</w:t>
+      </w:r>
+      <w:r>
+        <w:rPr>
+          <w:b/>
+          <w:bCs/>
+        </w:rPr>
+        <w:t>:</w:t>
+      </w:r>
+    </w:p>
+    <w:p>
+      <w:pPr>
+        <w:pStyle w:val="Prrafodelista"/>
+        <w:ind w:left="405"/>
+        <w:rPr>
+          <w:u w:val="single"/>
+        </w:rPr>
+      </w:pPr>
+      <w:r>
+        <w:rPr>
+          <w:u w:val="single"/>
+        </w:rPr>
+        <w:t xml:space="preserve"> </w:t>
+      </w:r>
+    </w:p>
+    <w:p>
+      <w:pPr>
+        <w:pStyle w:val="Prrafodelista"/>
+        <w:ind w:left="405"/>
+        <w:rPr>
+          <w:u w:val="single"/>
+        </w:rPr>
+      </w:pPr>
+      <w:r>
+        <w:rPr>
+          <w:u w:val="single"/>
+        </w:rPr>
+        <w:t>• ¿Cómo buscar en el historial de Git?</w:t>
+      </w:r>
+    </w:p>
+    <w:p>
+      <w:pPr>
+        <w:pStyle w:val="Prrafodelista"/>
+        <w:numPr>
+          <w:ilvl w:val="0"/>
+          <w:numId w:val="2"/>
+        </w:numPr>
+        <w:rPr>
+          <w:u w:val="single"/>
+        </w:rPr>
+      </w:pPr>
+      <w:r>
+        <w:rPr>
+          <w:b/>
+          <w:bCs/>
+          <w:highlight w:val="green"/>
+        </w:rPr>
+        <w:t>RESPUESTA</w:t>
+      </w:r>
+      <w:r>
+        <w:rPr>
+          <w:b/>
+          <w:bCs/>
+        </w:rPr>
+        <w:t>:</w:t>
+      </w:r>
+    </w:p>
+    <w:p>
+      <w:pPr>
+        <w:pStyle w:val="Prrafodelista"/>
+        <w:ind w:left="405"/>
+        <w:rPr>
+          <w:u w:val="single"/>
+        </w:rPr>
+      </w:pPr>
+    </w:p>
+    <w:p>
+      <w:pPr>
+        <w:pStyle w:val="Prrafodelista"/>
+        <w:ind w:left="405"/>
+        <w:rPr>
+          <w:u w:val="single"/>
+        </w:rPr>
+      </w:pPr>
+      <w:r>
+        <w:rPr>
+          <w:u w:val="single"/>
+        </w:rPr>
+        <w:t xml:space="preserve"> • ¿Cómo borrar el historial de Git?</w:t>
+      </w:r>
+    </w:p>
+    <w:p>
+      <w:pPr>
+        <w:pStyle w:val="Prrafodelista"/>
+        <w:numPr>
+          <w:ilvl w:val="0"/>
+          <w:numId w:val="2"/>
+        </w:numPr>
+        <w:rPr>
+          <w:u w:val="single"/>
+        </w:rPr>
+      </w:pPr>
+      <w:r>
+        <w:rPr>
+          <w:b/>
+          <w:bCs/>
+          <w:highlight w:val="green"/>
+        </w:rPr>
+        <w:t>RESPUESTA</w:t>
+      </w:r>
+      <w:r>
+        <w:rPr>
+          <w:b/>
+          <w:bCs/>
+        </w:rPr>
+        <w:t>:</w:t>
+      </w:r>
+    </w:p>
+    <w:p>
+      <w:pPr>
+        <w:pStyle w:val="Prrafodelista"/>
+        <w:ind w:left="405"/>
+        <w:rPr>
+          <w:u w:val="single"/>
+        </w:rPr>
+      </w:pPr>
+    </w:p>
+    <w:p>
+      <w:pPr>
+        <w:pStyle w:val="Prrafodelista"/>
+        <w:ind w:left="405"/>
+        <w:rPr>
+          <w:u w:val="single"/>
+        </w:rPr>
+      </w:pPr>
+      <w:r>
+        <w:rPr>
+          <w:u w:val="single"/>
+        </w:rPr>
+        <w:t xml:space="preserve"> • ¿Qué es un repositorio privado en GitHub?</w:t>
+      </w:r>
+    </w:p>
+    <w:p>
+      <w:pPr>
+        <w:pStyle w:val="Prrafodelista"/>
+        <w:numPr>
+          <w:ilvl w:val="0"/>
+          <w:numId w:val="2"/>
+        </w:numPr>
+        <w:rPr>
+          <w:u w:val="single"/>
+        </w:rPr>
+      </w:pPr>
+      <w:r>
+        <w:rPr>
+          <w:b/>
+          <w:bCs/>
+          <w:highlight w:val="green"/>
+        </w:rPr>
+        <w:t>RESPUESTA</w:t>
+      </w:r>
+      <w:r>
+        <w:rPr>
+          <w:b/>
+          <w:bCs/>
+        </w:rPr>
+        <w:t>:</w:t>
+      </w:r>
+    </w:p>
+    <w:p>
+      <w:pPr>
+        <w:pStyle w:val="Prrafodelista"/>
+        <w:ind w:left="405"/>
+        <w:rPr>
+          <w:u w:val="single"/>
+        </w:rPr>
+      </w:pPr>
+    </w:p>
+    <w:p>
+      <w:pPr>
+        <w:pStyle w:val="Prrafodelista"/>
+        <w:ind w:left="405"/>
+        <w:rPr>
+          <w:u w:val="single"/>
+        </w:rPr>
+      </w:pPr>
+      <w:r>
+        <w:rPr>
+          <w:u w:val="single"/>
+        </w:rPr>
+        <w:t xml:space="preserve"> • ¿Cómo crear un repositorio privado en GitHub? </w:t>
+      </w:r>
+    </w:p>
+    <w:p>
+      <w:pPr>
+        <w:pStyle w:val="Prrafodelista"/>
+        <w:numPr>
+          <w:ilvl w:val="0"/>
+          <w:numId w:val="2"/>
+        </w:numPr>
+        <w:rPr>
+          <w:u w:val="single"/>
+        </w:rPr>
+      </w:pPr>
+      <w:r>
+        <w:rPr>
+          <w:b/>
+          <w:bCs/>
+          <w:highlight w:val="green"/>
+        </w:rPr>
+        <w:t>RESPUESTA</w:t>
+      </w:r>
+      <w:r>
+        <w:rPr>
+          <w:b/>
+          <w:bCs/>
+        </w:rPr>
+        <w:t>:</w:t>
+      </w:r>
+    </w:p>
+    <w:p>
+      <w:pPr>
+        <w:pStyle w:val="Prrafodelista"/>
+        <w:ind w:left="405"/>
+        <w:rPr>
+          <w:u w:val="single"/>
+        </w:rPr>
+      </w:pPr>
+    </w:p>
+    <w:p>
+      <w:pPr>
+        <w:pStyle w:val="Prrafodelista"/>
+        <w:ind w:left="405"/>
+        <w:rPr>
+          <w:u w:val="single"/>
+        </w:rPr>
+      </w:pPr>
+      <w:r>
+        <w:rPr>
+          <w:u w:val="single"/>
+        </w:rPr>
+        <w:t>• ¿Cómo invitar a alguien a un repositorio privado en GitHub?</w:t>
+      </w:r>
+    </w:p>
+    <w:p>
+      <w:pPr>
+        <w:pStyle w:val="Prrafodelista"/>
+        <w:numPr>
+          <w:ilvl w:val="0"/>
+          <w:numId w:val="2"/>
+        </w:numPr>
+        <w:rPr>
+          <w:u w:val="single"/>
+        </w:rPr>
+      </w:pPr>
+      <w:r>
+        <w:rPr>
+          <w:b/>
+          <w:bCs/>
+          <w:highlight w:val="green"/>
+        </w:rPr>
+        <w:t>RESPUESTA</w:t>
+      </w:r>
+      <w:r>
+        <w:rPr>
+          <w:b/>
+          <w:bCs/>
+        </w:rPr>
+        <w:t>:</w:t>
+      </w:r>
+    </w:p>
+    <w:p>
+      <w:pPr>
+        <w:pStyle w:val="Prrafodelista"/>
+        <w:ind w:left="405"/>
+        <w:rPr>
+          <w:u w:val="single"/>
+        </w:rPr>
+      </w:pPr>
+    </w:p>
+    <w:p>
+      <w:pPr>
+        <w:pStyle w:val="Prrafodelista"/>
+        <w:ind w:left="405"/>
+        <w:rPr>
+          <w:u w:val="single"/>
+        </w:rPr>
+      </w:pPr>
+      <w:r>
+        <w:rPr>
+          <w:u w:val="single"/>
+        </w:rPr>
+        <w:t xml:space="preserve"> • ¿Qué es un repositorio público en GitHub? </w:t>
+      </w:r>
+    </w:p>
+    <w:p>
+      <w:pPr>
+        <w:pStyle w:val="Prrafodelista"/>
+        <w:numPr>
+          <w:ilvl w:val="0"/>
+          <w:numId w:val="2"/>
+        </w:numPr>
+        <w:rPr>
+          <w:u w:val="single"/>
+        </w:rPr>
+      </w:pPr>
+      <w:r>
+        <w:rPr>
+          <w:b/>
+          <w:bCs/>
+          <w:highlight w:val="green"/>
+        </w:rPr>
+        <w:t>RESPUESTA</w:t>
+      </w:r>
+      <w:r>
+        <w:rPr>
+          <w:b/>
+          <w:bCs/>
+        </w:rPr>
+        <w:t>:</w:t>
+      </w:r>
+    </w:p>
+    <w:p>
+      <w:pPr>
+        <w:pStyle w:val="Prrafodelista"/>
+        <w:ind w:left="405"/>
+        <w:rPr>
+          <w:u w:val="single"/>
+        </w:rPr>
+      </w:pPr>
+    </w:p>
+    <w:p>
+      <w:pPr>
+        <w:pStyle w:val="Prrafodelista"/>
+        <w:ind w:left="405"/>
+        <w:rPr>
+          <w:u w:val="single"/>
+        </w:rPr>
+      </w:pPr>
+      <w:r>
+        <w:rPr>
+          <w:u w:val="single"/>
+        </w:rPr>
+        <w:t>• ¿Cómo crear un repositorio público en GitHub?</w:t>
+      </w:r>
+    </w:p>
+    <w:p>
+      <w:pPr>
+        <w:pStyle w:val="Prrafodelista"/>
+        <w:numPr>
+          <w:ilvl w:val="0"/>
+          <w:numId w:val="2"/>
+        </w:numPr>
+        <w:rPr>
+          <w:u w:val="single"/>
+        </w:rPr>
+      </w:pPr>
+      <w:r>
+        <w:rPr>
+          <w:b/>
+          <w:bCs/>
+          <w:highlight w:val="green"/>
+        </w:rPr>
+        <w:t>RESPUESTA</w:t>
+      </w:r>
+      <w:r>
+        <w:rPr>
+          <w:b/>
+          <w:bCs/>
+        </w:rPr>
+        <w:t>:</w:t>
+      </w:r>
+    </w:p>
+    <w:p>
+      <w:pPr>
+        <w:pStyle w:val="Prrafodelista"/>
+        <w:ind w:left="405"/>
+        <w:rPr>
+          <w:u w:val="single"/>
+        </w:rPr>
+      </w:pPr>
+    </w:p>
+    <w:p>
+      <w:pPr>
+        <w:pStyle w:val="Prrafodelista"/>
+        <w:ind w:left="405"/>
+        <w:rPr>
+          <w:u w:val="single"/>
+        </w:rPr>
+      </w:pPr>
+      <w:r>
+        <w:rPr>
+          <w:u w:val="single"/>
+        </w:rPr>
+        <w:t xml:space="preserve"> • ¿Cómo compartir un repositorio público en GitHub?</w:t>
+      </w:r>
+    </w:p>
+    <w:p>
+      <w:pPr>
+        <w:pStyle w:val="Prrafodelista"/>
+        <w:numPr>
+          <w:ilvl w:val="0"/>
+          <w:numId w:val="2"/>
+        </w:numPr>
+        <w:rPr>
+          <w:u w:val="single"/>
+        </w:rPr>
+      </w:pPr>
+      <w:r>
+        <w:rPr>
+          <w:b/>
+          <w:bCs/>
+          <w:highlight w:val="green"/>
+        </w:rPr>
+        <w:t>RESPUESTA</w:t>
+      </w:r>
+      <w:r>
+        <w:rPr>
+          <w:b/>
+          <w:bCs/>
+        </w:rPr>
         <w:t>:</w:t>
       </w:r>
     </w:p>
@@ -1062,7 +2054,7 @@
                               <w:sdtPr>
                                 <w:rPr>
                                   <w:caps/>
-                                  <w:color w:val="156082" w:themeColor="accent1"/>
+                                  <w:color w:val="0F6FC6" w:themeColor="accent1"/>
                                   <w:sz w:val="28"/>
                                   <w:szCs w:val="28"/>
                                 </w:rPr>
@@ -1076,7 +2068,7 @@
                                 <w:r>
                                   <w:rPr>
                                     <w:caps/>
-                                    <w:color w:val="156082" w:themeColor="accent1"/>
+                                    <w:color w:val="0F6FC6" w:themeColor="accent1"/>
                                     <w:sz w:val="28"/>
                                     <w:szCs w:val="28"/>
                                   </w:rPr>
@@ -1185,7 +2177,7 @@
                         <w:sdtPr>
                           <w:rPr>
                             <w:caps/>
-                            <w:color w:val="156082" w:themeColor="accent1"/>
+                            <w:color w:val="0F6FC6" w:themeColor="accent1"/>
                             <w:sz w:val="28"/>
                             <w:szCs w:val="28"/>
                           </w:rPr>
@@ -1199,7 +2191,7 @@
                           <w:r>
                             <w:rPr>
                               <w:caps/>
-                              <w:color w:val="156082" w:themeColor="accent1"/>
+                              <w:color w:val="0F6FC6" w:themeColor="accent1"/>
                               <w:sz w:val="28"/>
                               <w:szCs w:val="28"/>
                             </w:rPr>
@@ -1427,7 +2419,7 @@
         </mc:Choice>
         <mc:Fallback>
           <w:pict>
-            <v:rect w14:anchorId="3C731231" id="Rectángulo 200" o:spid="_x0000_s1026" style="position:absolute;margin-left:0;margin-top:38.25pt;width:441pt;height:24pt;z-index:-251657216;visibility:visible;mso-wrap-style:square;mso-width-percent:0;mso-height-percent:0;mso-wrap-distance-left:9.35pt;mso-wrap-distance-top:0;mso-wrap-distance-right:9.35pt;mso-wrap-distance-bottom:0;mso-position-horizontal:left;mso-position-horizontal-relative:margin;mso-position-vertical:absolute;mso-position-vertical-relative:page;mso-width-percent:0;mso-height-percent:0;mso-width-relative:margin;mso-height-relative:page;v-text-anchor:middle" o:gfxdata="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" o:allowoverlap="f" fillcolor="#156082 [3204]" stroked="f" strokeweight="1pt">
+            <v:rect w14:anchorId="3C731231" id="Rectángulo 200" o:spid="_x0000_s1026" style="position:absolute;margin-left:0;margin-top:38.25pt;width:441pt;height:24pt;z-index:-251657216;visibility:visible;mso-wrap-style:square;mso-width-percent:0;mso-height-percent:0;mso-wrap-distance-left:9.35pt;mso-wrap-distance-top:0;mso-wrap-distance-right:9.35pt;mso-wrap-distance-bottom:0;mso-position-horizontal:left;mso-position-horizontal-relative:margin;mso-position-vertical:absolute;mso-position-vertical-relative:page;mso-width-percent:0;mso-height-percent:0;mso-width-relative:margin;mso-height-relative:page;v-text-anchor:middle" o:gfxdata="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" o:allowoverlap="f" fillcolor="#0f6fc6 [3204]" stroked="f" strokeweight="1pt">
               <v:textbox>
                 <w:txbxContent>
                   <w:sdt>
@@ -1486,20 +2478,12 @@
       </w:rPr>
       <w:t xml:space="preserve">Matias </w:t>
     </w:r>
-    <w:proofErr w:type="spellStart"/>
     <w:r>
       <w:rPr>
         <w:rStyle w:val="nfasisintenso"/>
       </w:rPr>
-      <w:t>D</w:t>
+      <w:t>Damián</w:t>
     </w:r>
-    <w:r>
-      <w:rPr>
-        <w:rStyle w:val="nfasisintenso"/>
-      </w:rPr>
-      <w:t>amian</w:t>
-    </w:r>
-    <w:proofErr w:type="spellEnd"/>
     <w:r>
       <w:rPr>
         <w:rStyle w:val="nfasisintenso"/>
@@ -1622,7 +2606,7 @@
   <w:abstractNum w:abstractNumId="1" w15:restartNumberingAfterBreak="0">
     <w:nsid w:val="1FBD5579"/>
     <w:multiLevelType w:val="hybridMultilevel"/>
-    <w:tmpl w:val="B33A41BA"/>
+    <w:tmpl w:val="4BEE5E4C"/>
     <w:lvl w:ilvl="0" w:tplc="2C0A000B">
       <w:start w:val="1"/>
       <w:numFmt w:val="bullet"/>
@@ -2158,7 +3142,7 @@
     </w:pPr>
     <w:rPr>
       <w:rFonts w:asciiTheme="majorHAnsi" w:eastAsiaTheme="majorEastAsia" w:hAnsiTheme="majorHAnsi" w:cstheme="majorBidi"/>
-      <w:color w:val="0F4761" w:themeColor="accent1" w:themeShade="BF"/>
+      <w:color w:val="0B5294" w:themeColor="accent1" w:themeShade="BF"/>
       <w:sz w:val="40"/>
       <w:szCs w:val="40"/>
     </w:rPr>
@@ -2181,7 +3165,7 @@
     </w:pPr>
     <w:rPr>
       <w:rFonts w:asciiTheme="majorHAnsi" w:eastAsiaTheme="majorEastAsia" w:hAnsiTheme="majorHAnsi" w:cstheme="majorBidi"/>
-      <w:color w:val="0F4761" w:themeColor="accent1" w:themeShade="BF"/>
+      <w:color w:val="0B5294" w:themeColor="accent1" w:themeShade="BF"/>
       <w:sz w:val="32"/>
       <w:szCs w:val="32"/>
     </w:rPr>
@@ -2204,7 +3188,7 @@
     </w:pPr>
     <w:rPr>
       <w:rFonts w:eastAsiaTheme="majorEastAsia" w:cstheme="majorBidi"/>
-      <w:color w:val="0F4761" w:themeColor="accent1" w:themeShade="BF"/>
+      <w:color w:val="0B5294" w:themeColor="accent1" w:themeShade="BF"/>
       <w:sz w:val="28"/>
       <w:szCs w:val="28"/>
     </w:rPr>
@@ -2229,7 +3213,7 @@
       <w:rFonts w:eastAsiaTheme="majorEastAsia" w:cstheme="majorBidi"/>
       <w:i/>
       <w:iCs/>
-      <w:color w:val="0F4761" w:themeColor="accent1" w:themeShade="BF"/>
+      <w:color w:val="0B5294" w:themeColor="accent1" w:themeShade="BF"/>
     </w:rPr>
   </w:style>
   <w:style w:type="paragraph" w:styleId="Ttulo5">
@@ -2250,7 +3234,7 @@
     </w:pPr>
     <w:rPr>
       <w:rFonts w:eastAsiaTheme="majorEastAsia" w:cstheme="majorBidi"/>
-      <w:color w:val="0F4761" w:themeColor="accent1" w:themeShade="BF"/>
+      <w:color w:val="0B5294" w:themeColor="accent1" w:themeShade="BF"/>
     </w:rPr>
   </w:style>
   <w:style w:type="paragraph" w:styleId="Ttulo6">
@@ -2344,7 +3328,6 @@
   <w:style w:type="character" w:default="1" w:styleId="Fuentedeprrafopredeter">
     <w:name w:val="Default Paragraph Font"/>
     <w:uiPriority w:val="1"/>
-    <w:semiHidden/>
     <w:unhideWhenUsed/>
   </w:style>
   <w:style w:type="table" w:default="1" w:styleId="Tablanormal">
@@ -2376,7 +3359,7 @@
     <w:rsid w:val="00B2053F"/>
     <w:rPr>
       <w:rFonts w:asciiTheme="majorHAnsi" w:eastAsiaTheme="majorEastAsia" w:hAnsiTheme="majorHAnsi" w:cstheme="majorBidi"/>
-      <w:color w:val="0F4761" w:themeColor="accent1" w:themeShade="BF"/>
+      <w:color w:val="0B5294" w:themeColor="accent1" w:themeShade="BF"/>
       <w:sz w:val="40"/>
       <w:szCs w:val="40"/>
     </w:rPr>
@@ -2390,7 +3373,7 @@
     <w:rsid w:val="00B2053F"/>
     <w:rPr>
       <w:rFonts w:asciiTheme="majorHAnsi" w:eastAsiaTheme="majorEastAsia" w:hAnsiTheme="majorHAnsi" w:cstheme="majorBidi"/>
-      <w:color w:val="0F4761" w:themeColor="accent1" w:themeShade="BF"/>
+      <w:color w:val="0B5294" w:themeColor="accent1" w:themeShade="BF"/>
       <w:sz w:val="32"/>
       <w:szCs w:val="32"/>
     </w:rPr>
@@ -2404,7 +3387,7 @@
     <w:rsid w:val="00B2053F"/>
     <w:rPr>
       <w:rFonts w:eastAsiaTheme="majorEastAsia" w:cstheme="majorBidi"/>
-      <w:color w:val="0F4761" w:themeColor="accent1" w:themeShade="BF"/>
+      <w:color w:val="0B5294" w:themeColor="accent1" w:themeShade="BF"/>
       <w:sz w:val="28"/>
       <w:szCs w:val="28"/>
     </w:rPr>
@@ -2420,7 +3403,7 @@
       <w:rFonts w:eastAsiaTheme="majorEastAsia" w:cstheme="majorBidi"/>
       <w:i/>
       <w:iCs/>
-      <w:color w:val="0F4761" w:themeColor="accent1" w:themeShade="BF"/>
+      <w:color w:val="0B5294" w:themeColor="accent1" w:themeShade="BF"/>
     </w:rPr>
   </w:style>
   <w:style w:type="character" w:customStyle="1" w:styleId="Ttulo5Car">
@@ -2432,7 +3415,7 @@
     <w:rsid w:val="00B2053F"/>
     <w:rPr>
       <w:rFonts w:eastAsiaTheme="majorEastAsia" w:cstheme="majorBidi"/>
-      <w:color w:val="0F4761" w:themeColor="accent1" w:themeShade="BF"/>
+      <w:color w:val="0B5294" w:themeColor="accent1" w:themeShade="BF"/>
     </w:rPr>
   </w:style>
   <w:style w:type="character" w:customStyle="1" w:styleId="Ttulo6Car">
@@ -2606,7 +3589,7 @@
     <w:rPr>
       <w:i/>
       <w:iCs/>
-      <w:color w:val="0F4761" w:themeColor="accent1" w:themeShade="BF"/>
+      <w:color w:val="0B5294" w:themeColor="accent1" w:themeShade="BF"/>
     </w:rPr>
   </w:style>
   <w:style w:type="paragraph" w:styleId="Citadestacada">
@@ -2619,8 +3602,8 @@
     <w:rsid w:val="00B2053F"/>
     <w:pPr>
       <w:pBdr>
-        <w:top w:val="single" w:sz="4" w:space="10" w:color="0F4761" w:themeColor="accent1" w:themeShade="BF"/>
-        <w:bottom w:val="single" w:sz="4" w:space="10" w:color="0F4761" w:themeColor="accent1" w:themeShade="BF"/>
+        <w:top w:val="single" w:sz="4" w:space="10" w:color="0B5294" w:themeColor="accent1" w:themeShade="BF"/>
+        <w:bottom w:val="single" w:sz="4" w:space="10" w:color="0B5294" w:themeColor="accent1" w:themeShade="BF"/>
       </w:pBdr>
       <w:spacing w:before="360" w:after="360"/>
       <w:ind w:left="864" w:right="864"/>
@@ -2629,7 +3612,7 @@
     <w:rPr>
       <w:i/>
       <w:iCs/>
-      <w:color w:val="0F4761" w:themeColor="accent1" w:themeShade="BF"/>
+      <w:color w:val="0B5294" w:themeColor="accent1" w:themeShade="BF"/>
     </w:rPr>
   </w:style>
   <w:style w:type="character" w:customStyle="1" w:styleId="CitadestacadaCar">
@@ -2641,7 +3624,7 @@
     <w:rPr>
       <w:i/>
       <w:iCs/>
-      <w:color w:val="0F4761" w:themeColor="accent1" w:themeShade="BF"/>
+      <w:color w:val="0B5294" w:themeColor="accent1" w:themeShade="BF"/>
     </w:rPr>
   </w:style>
   <w:style w:type="character" w:styleId="Referenciaintensa">
@@ -2654,7 +3637,7 @@
       <w:b/>
       <w:bCs/>
       <w:smallCaps/>
-      <w:color w:val="0F4761" w:themeColor="accent1" w:themeShade="BF"/>
+      <w:color w:val="0B5294" w:themeColor="accent1" w:themeShade="BF"/>
       <w:spacing w:val="5"/>
     </w:rPr>
   </w:style>
@@ -2708,7 +3691,7 @@
 <file path=word/theme/theme1.xml><?xml version="1.0" encoding="utf-8"?>
 <a:theme xmlns:a="http://schemas.openxmlformats.org/drawingml/2006/main" name="Tema de Office">
   <a:themeElements>
-    <a:clrScheme name="Office">
+    <a:clrScheme name="Azul">
       <a:dk1>
         <a:sysClr val="windowText" lastClr="000000"/>
       </a:dk1>
@@ -2716,34 +3699,34 @@
         <a:sysClr val="window" lastClr="FFFFFF"/>
       </a:lt1>
       <a:dk2>
-        <a:srgbClr val="0E2841"/>
+        <a:srgbClr val="17406D"/>
       </a:dk2>
       <a:lt2>
-        <a:srgbClr val="E8E8E8"/>
+        <a:srgbClr val="DBEFF9"/>
       </a:lt2>
       <a:accent1>
-        <a:srgbClr val="156082"/>
+        <a:srgbClr val="0F6FC6"/>
       </a:accent1>
       <a:accent2>
-        <a:srgbClr val="E97132"/>
+        <a:srgbClr val="009DD9"/>
       </a:accent2>
       <a:accent3>
-        <a:srgbClr val="196B24"/>
+        <a:srgbClr val="0BD0D9"/>
       </a:accent3>
       <a:accent4>
-        <a:srgbClr val="0F9ED5"/>
+        <a:srgbClr val="10CF9B"/>
       </a:accent4>
       <a:accent5>
-        <a:srgbClr val="A02B93"/>
+        <a:srgbClr val="7CCA62"/>
       </a:accent5>
       <a:accent6>
-        <a:srgbClr val="4EA72E"/>
+        <a:srgbClr val="A5C249"/>
       </a:accent6>
       <a:hlink>
-        <a:srgbClr val="467886"/>
+        <a:srgbClr val="F49100"/>
       </a:hlink>
       <a:folHlink>
-        <a:srgbClr val="96607D"/>
+        <a:srgbClr val="85DFD0"/>
       </a:folHlink>
     </a:clrScheme>
     <a:fontScheme name="Office">

</xml_diff>